<commit_message>
for git, removed gerrit
</commit_message>
<xml_diff>
--- a/Yifan.Li.pdf.docx
+++ b/Yifan.Li.pdf.docx
@@ -15,8 +15,6 @@
           <w:lang w:eastAsia="zh-CN"/>
         </w:rPr>
       </w:pPr>
-      <w:bookmarkStart w:id="0" w:name="_GoBack"/>
-      <w:bookmarkEnd w:id="0"/>
       <w:r>
         <w:rPr>
           <w:rFonts w:ascii="Times New Roman" w:hAnsi="Times New Roman" w:cs="Times New Roman"/>
@@ -1113,6 +1111,8 @@
           <w:lang w:eastAsia="zh-CN"/>
         </w:rPr>
       </w:pPr>
+      <w:bookmarkStart w:id="0" w:name="_GoBack"/>
+      <w:bookmarkEnd w:id="0"/>
     </w:p>
     <w:tbl>
       <w:tblPr>
@@ -2570,36 +2570,7 @@
                 <w:sz w:val="22"/>
                 <w:lang w:eastAsia="zh-CN"/>
               </w:rPr>
-              <w:t xml:space="preserve">, </w:t>
-            </w:r>
-            <w:proofErr w:type="spellStart"/>
-            <w:r>
-              <w:rPr>
-                <w:rFonts w:ascii="Times New Roman" w:hAnsi="Times New Roman" w:cs="Times New Roman"/>
-                <w:kern w:val="2"/>
-                <w:sz w:val="22"/>
-                <w:lang w:eastAsia="zh-CN"/>
-              </w:rPr>
-              <w:t>Gerrit</w:t>
-            </w:r>
-            <w:proofErr w:type="spellEnd"/>
-            <w:r>
-              <w:rPr>
-                <w:rFonts w:ascii="Times New Roman" w:hAnsi="Times New Roman" w:cs="Times New Roman"/>
-                <w:kern w:val="2"/>
-                <w:sz w:val="22"/>
-                <w:lang w:eastAsia="zh-CN"/>
-              </w:rPr>
-              <w:t xml:space="preserve">, </w:t>
-            </w:r>
-            <w:r>
-              <w:rPr>
-                <w:rFonts w:ascii="Times New Roman" w:hAnsi="Times New Roman" w:cs="Times New Roman"/>
-                <w:kern w:val="2"/>
-                <w:sz w:val="22"/>
-                <w:lang w:eastAsia="zh-CN"/>
-              </w:rPr>
-              <w:t>Maven,</w:t>
+              <w:t>, Maven,</w:t>
             </w:r>
             <w:r>
               <w:rPr>
@@ -2621,33 +2592,6 @@
               <w:t>Postgres</w:t>
             </w:r>
             <w:proofErr w:type="spellEnd"/>
-            <w:r>
-              <w:rPr>
-                <w:rFonts w:ascii="Times New Roman" w:hAnsi="Times New Roman" w:cs="Times New Roman" w:hint="eastAsia"/>
-                <w:kern w:val="2"/>
-                <w:sz w:val="22"/>
-                <w:lang w:eastAsia="zh-CN"/>
-              </w:rPr>
-              <w:t xml:space="preserve">, </w:t>
-            </w:r>
-            <w:r>
-              <w:rPr>
-                <w:rFonts w:ascii="Times New Roman" w:hAnsi="Times New Roman" w:cs="Times New Roman" w:hint="eastAsia"/>
-                <w:kern w:val="2"/>
-                <w:sz w:val="22"/>
-                <w:lang w:eastAsia="zh-CN"/>
-              </w:rPr>
-              <w:t>etc</w:t>
-            </w:r>
-            <w:r>
-              <w:rPr>
-                <w:rFonts w:ascii="Times New Roman" w:hAnsi="Times New Roman" w:cs="Times New Roman"/>
-                <w:kern w:val="2"/>
-                <w:sz w:val="22"/>
-                <w:lang w:eastAsia="zh-CN"/>
-              </w:rPr>
-              <w:t>.</w:t>
-            </w:r>
           </w:p>
         </w:tc>
       </w:tr>
@@ -2710,7 +2654,7 @@
                 <w:sz w:val="22"/>
                 <w:lang w:eastAsia="zh-CN"/>
               </w:rPr>
-              <w:t>, Windows, Mac OS X.</w:t>
+              <w:t>, Windows, Mac OS X</w:t>
             </w:r>
           </w:p>
         </w:tc>
@@ -8075,7 +8019,7 @@
 </file>
 
 <file path=customXml/itemProps1.xml><?xml version="1.0" encoding="utf-8"?>
-<ds:datastoreItem xmlns:ds="http://schemas.openxmlformats.org/officeDocument/2006/customXml" ds:itemID="{C53F39B7-95F9-42BD-B377-54B27D2A07A9}">
+<ds:datastoreItem xmlns:ds="http://schemas.openxmlformats.org/officeDocument/2006/customXml" ds:itemID="{06E030AB-EF31-42FC-B22B-4AA50D3E46C8}">
   <ds:schemaRefs>
     <ds:schemaRef ds:uri="http://schemas.openxmlformats.org/officeDocument/2006/bibliography"/>
   </ds:schemaRefs>

</xml_diff>